<commit_message>
v0.1.1 Base Resume Style Change
</commit_message>
<xml_diff>
--- a/base_resume.docx
+++ b/base_resume.docx
@@ -7,7 +7,7 @@
         <w:ind w:left="720" w:hanging="720"/>
         <w:jc w:val="center"/>
         <w:rPr>
-          <w:rFonts w:asciiTheme="majorHAnsi" w:eastAsia="Spectral" w:hAnsiTheme="majorHAnsi" w:cstheme="majorHAnsi"/>
+          <w:rFonts w:eastAsia="Spectral"/>
           <w:b/>
           <w:sz w:val="56"/>
           <w:szCs w:val="56"/>
@@ -15,7 +15,7 @@
       </w:pPr>
       <w:r>
         <w:rPr>
-          <w:rFonts w:asciiTheme="majorHAnsi" w:eastAsia="Spectral" w:hAnsiTheme="majorHAnsi" w:cstheme="majorBidi"/>
+          <w:rFonts w:eastAsia="Spectral"/>
           <w:b/>
           <w:bCs/>
           <w:sz w:val="56"/>
@@ -29,7 +29,7 @@
         <w:ind w:left="1440" w:hanging="1440"/>
         <w:jc w:val="center"/>
         <w:rPr>
-          <w:rFonts w:ascii="Calibri" w:eastAsia="Calibri" w:hAnsi="Calibri" w:cs="Calibri"/>
+          <w:rFonts w:eastAsia="Calibri"/>
           <w:color w:val="000000" w:themeColor="text1"/>
           <w:sz w:val="28"/>
           <w:szCs w:val="28"/>
@@ -37,7 +37,7 @@
       </w:pPr>
       <w:r>
         <w:rPr>
-          <w:rFonts w:ascii="Calibri" w:eastAsia="Calibri" w:hAnsi="Calibri" w:cs="Calibri"/>
+          <w:rFonts w:eastAsia="Calibri"/>
           <w:color w:val="000000" w:themeColor="text1"/>
           <w:sz w:val="28"/>
           <w:szCs w:val="28"/>
@@ -50,42 +50,42 @@
         <w:ind w:left="1440" w:hanging="1440"/>
         <w:jc w:val="center"/>
         <w:rPr>
-          <w:rFonts w:asciiTheme="majorHAnsi" w:eastAsia="Spectral" w:hAnsiTheme="majorHAnsi" w:cstheme="majorHAnsi"/>
-        </w:rPr>
-      </w:pPr>
-      <w:r>
-        <w:rPr>
-          <w:rFonts w:asciiTheme="majorHAnsi" w:eastAsia="Spectral" w:hAnsiTheme="majorHAnsi" w:cstheme="majorHAnsi"/>
+          <w:rFonts w:eastAsia="Spectral"/>
+        </w:rPr>
+      </w:pPr>
+      <w:r>
+        <w:rPr>
+          <w:rFonts w:eastAsia="Spectral"/>
         </w:rPr>
         <w:t>Phoenix</w:t>
       </w:r>
       <w:r>
         <w:rPr>
-          <w:rFonts w:asciiTheme="majorHAnsi" w:eastAsia="Spectral" w:hAnsiTheme="majorHAnsi" w:cstheme="majorHAnsi"/>
+          <w:rFonts w:eastAsia="Spectral"/>
         </w:rPr>
         <w:t xml:space="preserve">, </w:t>
       </w:r>
       <w:r>
         <w:rPr>
-          <w:rFonts w:asciiTheme="majorHAnsi" w:eastAsia="Spectral" w:hAnsiTheme="majorHAnsi" w:cstheme="majorHAnsi"/>
+          <w:rFonts w:eastAsia="Spectral"/>
         </w:rPr>
         <w:t>AZ</w:t>
       </w:r>
       <w:r>
         <w:rPr>
-          <w:rFonts w:asciiTheme="majorHAnsi" w:eastAsia="Spectral" w:hAnsiTheme="majorHAnsi" w:cstheme="majorHAnsi"/>
+          <w:rFonts w:eastAsia="Spectral"/>
         </w:rPr>
         <w:t xml:space="preserve"> </w:t>
       </w:r>
       <w:r>
         <w:rPr>
-          <w:rFonts w:asciiTheme="majorHAnsi" w:eastAsia="Spectral" w:hAnsiTheme="majorHAnsi" w:cstheme="majorHAnsi"/>
+          <w:rFonts w:eastAsia="Spectral"/>
         </w:rPr>
         <w:t>|</w:t>
       </w:r>
       <w:r>
         <w:rPr>
-          <w:rFonts w:ascii="Segoe UI Symbol" w:eastAsia="Spectral" w:hAnsi="Segoe UI Symbol" w:cstheme="majorHAnsi"/>
+          <w:rFonts w:eastAsia="Spectral"/>
         </w:rPr>
         <w:t xml:space="preserve"> </w:t>
       </w:r>
@@ -93,69 +93,72 @@
         <w:r>
           <w:rPr>
             <w:rStyle w:val="Hyperlink"/>
-            <w:rFonts w:asciiTheme="majorHAnsi" w:eastAsia="Spectral" w:hAnsiTheme="majorHAnsi" w:cstheme="majorHAnsi"/>
+            <w:rFonts w:eastAsia="Spectral"/>
           </w:rPr>
           <w:t>matthewbillups410@gmail.com</w:t>
         </w:r>
       </w:hyperlink>
       <w:r>
         <w:rPr>
-          <w:rFonts w:asciiTheme="majorHAnsi" w:eastAsia="Spectral" w:hAnsiTheme="majorHAnsi" w:cstheme="majorHAnsi"/>
+          <w:rFonts w:eastAsia="Spectral"/>
         </w:rPr>
         <w:t xml:space="preserve"> | </w:t>
       </w:r>
       <w:dir w:val="ltr">
         <w:r>
           <w:rPr>
-            <w:rFonts w:asciiTheme="majorHAnsi" w:eastAsia="Spectral" w:hAnsiTheme="majorHAnsi" w:cstheme="majorHAnsi"/>
+            <w:rFonts w:eastAsia="Spectral"/>
           </w:rPr>
           <w:t>(</w:t>
         </w:r>
         <w:r>
           <w:rPr>
-            <w:rFonts w:asciiTheme="majorHAnsi" w:eastAsia="Spectral" w:hAnsiTheme="majorHAnsi" w:cstheme="majorHAnsi"/>
+            <w:rFonts w:eastAsia="Spectral"/>
           </w:rPr>
           <w:t>___</w:t>
         </w:r>
         <w:r>
           <w:rPr>
-            <w:rFonts w:asciiTheme="majorHAnsi" w:eastAsia="Spectral" w:hAnsiTheme="majorHAnsi" w:cstheme="majorHAnsi"/>
+            <w:rFonts w:eastAsia="Spectral"/>
           </w:rPr>
           <w:t xml:space="preserve">) </w:t>
         </w:r>
         <w:r>
           <w:rPr>
-            <w:rFonts w:asciiTheme="majorHAnsi" w:eastAsia="Spectral" w:hAnsiTheme="majorHAnsi" w:cstheme="majorHAnsi"/>
+            <w:rFonts w:eastAsia="Spectral"/>
           </w:rPr>
           <w:t>___</w:t>
         </w:r>
         <w:r>
           <w:rPr>
-            <w:rFonts w:asciiTheme="majorHAnsi" w:eastAsia="Spectral" w:hAnsiTheme="majorHAnsi" w:cstheme="majorHAnsi"/>
+            <w:rFonts w:eastAsia="Spectral"/>
           </w:rPr>
           <w:t>-</w:t>
         </w:r>
         <w:r>
           <w:rPr>
-            <w:rFonts w:asciiTheme="majorHAnsi" w:eastAsia="Spectral" w:hAnsiTheme="majorHAnsi" w:cstheme="majorHAnsi"/>
+            <w:rFonts w:eastAsia="Spectral"/>
           </w:rPr>
           <w:t>____</w:t>
         </w:r>
         <w:r>
           <w:rPr>
-            <w:rFonts w:asciiTheme="majorHAnsi" w:eastAsia="Spectral" w:hAnsiTheme="majorHAnsi" w:cstheme="majorHAnsi"/>
+            <w:rFonts w:eastAsia="Spectral"/>
           </w:rPr>
           <w:t>‬</w:t>
         </w:r>
         <w:r>
           <w:t>‬</w:t>
         </w:r>
+        <w:r>
+          <w:t>‬</w:t>
+        </w:r>
       </w:dir>
     </w:p>
     <w:p>
       <w:pPr>
         <w:rPr>
-          <w:rFonts w:asciiTheme="majorHAnsi" w:eastAsia="Spectral" w:hAnsiTheme="majorHAnsi" w:cstheme="majorHAnsi"/>
+          <w:rFonts w:eastAsia="Spectral"/>
           <w:sz w:val="14"/>
           <w:szCs w:val="14"/>
         </w:rPr>
@@ -168,7 +171,7 @@
         </w:pBdr>
         <w:jc w:val="center"/>
         <w:rPr>
-          <w:rFonts w:asciiTheme="majorHAnsi" w:eastAsia="Spectral" w:hAnsiTheme="majorHAnsi" w:cstheme="majorHAnsi"/>
+          <w:rFonts w:eastAsia="Spectral"/>
           <w:b/>
           <w:smallCaps/>
           <w:sz w:val="28"/>
@@ -183,14 +186,14 @@
         </w:pBdr>
         <w:jc w:val="center"/>
         <w:rPr>
-          <w:rFonts w:asciiTheme="majorHAnsi" w:eastAsia="Spectral" w:hAnsiTheme="majorHAnsi" w:cstheme="majorHAnsi"/>
+          <w:rFonts w:eastAsia="Spectral"/>
           <w:sz w:val="40"/>
           <w:szCs w:val="40"/>
         </w:rPr>
       </w:pPr>
       <w:r>
         <w:rPr>
-          <w:rFonts w:asciiTheme="majorHAnsi" w:eastAsia="Spectral" w:hAnsiTheme="majorHAnsi" w:cstheme="majorHAnsi"/>
+          <w:rFonts w:eastAsia="Spectral"/>
           <w:b/>
           <w:smallCaps/>
           <w:sz w:val="40"/>
@@ -202,7 +205,7 @@
     <w:p>
       <w:pPr>
         <w:rPr>
-          <w:rFonts w:asciiTheme="majorHAnsi" w:eastAsia="Spectral" w:hAnsiTheme="majorHAnsi" w:cstheme="majorHAnsi"/>
+          <w:rFonts w:eastAsia="Spectral"/>
           <w:sz w:val="12"/>
           <w:szCs w:val="12"/>
         </w:rPr>
@@ -212,10 +215,14 @@
       <w:pPr>
         <w:spacing w:line="276" w:lineRule="auto"/>
         <w:jc w:val="both"/>
-      </w:pPr>
-      <w:r>
-        <w:rPr>
-          <w:rFonts w:ascii="Calibri" w:eastAsia="Calibri" w:hAnsi="Calibri" w:cs="Calibri"/>
+        <w:rPr>
+          <w:sz w:val="22"/>
+          <w:szCs w:val="22"/>
+        </w:rPr>
+      </w:pPr>
+      <w:r>
+        <w:rPr>
+          <w:rFonts w:eastAsia="Calibri"/>
           <w:color w:val="000000" w:themeColor="text1"/>
           <w:sz w:val="22"/>
           <w:szCs w:val="22"/>
@@ -227,7 +234,7 @@
       <w:pPr>
         <w:spacing w:line="276" w:lineRule="auto"/>
         <w:rPr>
-          <w:rFonts w:ascii="Calibri" w:eastAsia="Calibri" w:hAnsi="Calibri" w:cs="Calibri"/>
+          <w:rFonts w:eastAsia="Calibri"/>
           <w:color w:val="000000" w:themeColor="text1"/>
           <w:sz w:val="22"/>
           <w:szCs w:val="22"/>
@@ -241,14 +248,14 @@
         </w:pBdr>
         <w:jc w:val="center"/>
         <w:rPr>
-          <w:rFonts w:asciiTheme="majorHAnsi" w:eastAsia="Spectral" w:hAnsiTheme="majorHAnsi" w:cstheme="majorHAnsi"/>
+          <w:rFonts w:eastAsia="Spectral"/>
           <w:sz w:val="40"/>
           <w:szCs w:val="40"/>
         </w:rPr>
       </w:pPr>
       <w:r>
         <w:rPr>
-          <w:rFonts w:asciiTheme="majorHAnsi" w:eastAsia="Spectral" w:hAnsiTheme="majorHAnsi" w:cstheme="majorHAnsi"/>
+          <w:rFonts w:eastAsia="Spectral"/>
           <w:b/>
           <w:smallCaps/>
           <w:sz w:val="40"/>
@@ -260,7 +267,7 @@
     <w:p>
       <w:pPr>
         <w:rPr>
-          <w:rFonts w:asciiTheme="majorHAnsi" w:eastAsia="Spectral" w:hAnsiTheme="majorHAnsi" w:cstheme="majorHAnsi"/>
+          <w:rFonts w:eastAsia="Spectral"/>
           <w:sz w:val="12"/>
           <w:szCs w:val="12"/>
         </w:rPr>
@@ -278,7 +285,7 @@
       </w:pPr>
       <w:r>
         <w:rPr>
-          <w:rFonts w:ascii="Calibri" w:eastAsia="Calibri" w:hAnsi="Calibri" w:cs="Calibri"/>
+          <w:rFonts w:eastAsia="Calibri"/>
           <w:b/>
           <w:bCs/>
           <w:color w:val="000000" w:themeColor="text1"/>
@@ -289,7 +296,7 @@
       </w:r>
       <w:r>
         <w:rPr>
-          <w:rFonts w:ascii="Calibri" w:eastAsia="Calibri" w:hAnsi="Calibri" w:cs="Calibri"/>
+          <w:rFonts w:eastAsia="Calibri"/>
           <w:color w:val="000000" w:themeColor="text1"/>
           <w:sz w:val="22"/>
           <w:szCs w:val="22"/>
@@ -307,15 +314,15 @@
         <w:spacing w:line="276" w:lineRule="auto"/>
         <w:jc w:val="both"/>
         <w:rPr>
-          <w:rFonts w:ascii="Calibri" w:eastAsia="Calibri" w:hAnsi="Calibri" w:cs="Calibri"/>
-          <w:color w:val="000000" w:themeColor="text1"/>
-          <w:sz w:val="22"/>
-          <w:szCs w:val="22"/>
-        </w:rPr>
-      </w:pPr>
-      <w:r>
-        <w:rPr>
-          <w:rFonts w:ascii="Calibri" w:eastAsia="Calibri" w:hAnsi="Calibri" w:cs="Calibri"/>
+          <w:rFonts w:eastAsia="Calibri"/>
+          <w:color w:val="000000" w:themeColor="text1"/>
+          <w:sz w:val="22"/>
+          <w:szCs w:val="22"/>
+        </w:rPr>
+      </w:pPr>
+      <w:r>
+        <w:rPr>
+          <w:rFonts w:eastAsia="Calibri"/>
           <w:b/>
           <w:bCs/>
           <w:color w:val="000000" w:themeColor="text1"/>
@@ -326,12 +333,52 @@
       </w:r>
       <w:r>
         <w:rPr>
-          <w:rFonts w:ascii="Calibri" w:eastAsia="Calibri" w:hAnsi="Calibri" w:cs="Calibri"/>
-          <w:color w:val="000000" w:themeColor="text1"/>
-          <w:sz w:val="22"/>
-          <w:szCs w:val="22"/>
-        </w:rPr>
-        <w:t xml:space="preserve"> React, Next.js, Vue, Nuxt.js, Django, Flask, Django REST, Fast API, Angular, Node.js, Express, Nest.js, Laravel, ASP.Net, .NET Core, GraphQL, Storybook, Astro, FastAPI, Rest APIs, React Native, Ruby on Rails, Flutter, Java Spring Boot, Spring MVC, Spring Data, J2EE, JDBC, JPA, JMS, REST API, Bootstrap, Tailwind CSS, Material UI</w:t>
+          <w:rFonts w:eastAsia="Calibri"/>
+          <w:color w:val="000000" w:themeColor="text1"/>
+          <w:sz w:val="22"/>
+          <w:szCs w:val="22"/>
+        </w:rPr>
+        <w:t xml:space="preserve"> React, Next.js, Vue, Nuxt.js, Django, Flask, Django REST, Fast API, Angular, Node.js, Express, Nest.js, Laravel, ASP.Net, .NET Core, </w:t>
+      </w:r>
+      <w:proofErr w:type="spellStart"/>
+      <w:r>
+        <w:rPr>
+          <w:rFonts w:eastAsia="Calibri"/>
+          <w:color w:val="000000" w:themeColor="text1"/>
+          <w:sz w:val="22"/>
+          <w:szCs w:val="22"/>
+        </w:rPr>
+        <w:t>GraphQL</w:t>
+      </w:r>
+      <w:proofErr w:type="spellEnd"/>
+      <w:r>
+        <w:rPr>
+          <w:rFonts w:eastAsia="Calibri"/>
+          <w:color w:val="000000" w:themeColor="text1"/>
+          <w:sz w:val="22"/>
+          <w:szCs w:val="22"/>
+        </w:rPr>
+        <w:t xml:space="preserve">, Storybook, Astro, </w:t>
+      </w:r>
+      <w:proofErr w:type="spellStart"/>
+      <w:r>
+        <w:rPr>
+          <w:rFonts w:eastAsia="Calibri"/>
+          <w:color w:val="000000" w:themeColor="text1"/>
+          <w:sz w:val="22"/>
+          <w:szCs w:val="22"/>
+        </w:rPr>
+        <w:t>FastAPI</w:t>
+      </w:r>
+      <w:proofErr w:type="spellEnd"/>
+      <w:r>
+        <w:rPr>
+          <w:rFonts w:eastAsia="Calibri"/>
+          <w:color w:val="000000" w:themeColor="text1"/>
+          <w:sz w:val="22"/>
+          <w:szCs w:val="22"/>
+        </w:rPr>
+        <w:t>, Rest APIs, React Native, Ruby on Rails, Flutter, Java Spring Boot, Spring MVC, Spring Data, J2EE, JDBC, JPA, JMS, REST API, Bootstrap, Tailwind CSS, Material UI</w:t>
       </w:r>
     </w:p>
     <w:p>
@@ -344,15 +391,17 @@
         <w:spacing w:line="276" w:lineRule="auto"/>
         <w:jc w:val="both"/>
         <w:rPr>
-          <w:rFonts w:ascii="Calibri" w:eastAsia="Calibri" w:hAnsi="Calibri" w:cs="Calibri"/>
-          <w:color w:val="000000" w:themeColor="text1"/>
-          <w:sz w:val="22"/>
-          <w:szCs w:val="22"/>
-        </w:rPr>
-      </w:pPr>
-      <w:r>
-        <w:rPr>
-          <w:rFonts w:ascii="Calibri" w:eastAsia="Calibri" w:hAnsi="Calibri" w:cs="Calibri"/>
+          <w:rFonts w:eastAsia="Calibri"/>
+          <w:color w:val="000000" w:themeColor="text1"/>
+          <w:sz w:val="22"/>
+          <w:szCs w:val="22"/>
+        </w:rPr>
+      </w:pPr>
+      <w:proofErr w:type="spellStart"/>
+      <w:proofErr w:type="gramStart"/>
+      <w:r>
+        <w:rPr>
+          <w:rFonts w:eastAsia="Calibri"/>
           <w:b/>
           <w:bCs/>
           <w:color w:val="000000" w:themeColor="text1"/>
@@ -363,12 +412,43 @@
       </w:r>
       <w:r>
         <w:rPr>
-          <w:rFonts w:ascii="Calibri" w:eastAsia="Calibri" w:hAnsi="Calibri" w:cs="Calibri"/>
-          <w:color w:val="000000" w:themeColor="text1"/>
-          <w:sz w:val="22"/>
-          <w:szCs w:val="22"/>
-        </w:rPr>
-        <w:t>:Git, Docker, Nginx, Jenkins, Firebase, Kafka, Apache, SVN, TFS, Github, Bitbucket, Gitlab</w:t>
+          <w:rFonts w:eastAsia="Calibri"/>
+          <w:color w:val="000000" w:themeColor="text1"/>
+          <w:sz w:val="22"/>
+          <w:szCs w:val="22"/>
+        </w:rPr>
+        <w:t>:Git</w:t>
+      </w:r>
+      <w:proofErr w:type="spellEnd"/>
+      <w:proofErr w:type="gramEnd"/>
+      <w:r>
+        <w:rPr>
+          <w:rFonts w:eastAsia="Calibri"/>
+          <w:color w:val="000000" w:themeColor="text1"/>
+          <w:sz w:val="22"/>
+          <w:szCs w:val="22"/>
+        </w:rPr>
+        <w:t xml:space="preserve">, Docker, Nginx, Jenkins, Firebase, Kafka, Apache, SVN, TFS, </w:t>
+      </w:r>
+      <w:proofErr w:type="spellStart"/>
+      <w:r>
+        <w:rPr>
+          <w:rFonts w:eastAsia="Calibri"/>
+          <w:color w:val="000000" w:themeColor="text1"/>
+          <w:sz w:val="22"/>
+          <w:szCs w:val="22"/>
+        </w:rPr>
+        <w:t>Github</w:t>
+      </w:r>
+      <w:proofErr w:type="spellEnd"/>
+      <w:r>
+        <w:rPr>
+          <w:rFonts w:eastAsia="Calibri"/>
+          <w:color w:val="000000" w:themeColor="text1"/>
+          <w:sz w:val="22"/>
+          <w:szCs w:val="22"/>
+        </w:rPr>
+        <w:t>, Bitbucket, Gitlab</w:t>
       </w:r>
     </w:p>
     <w:p>
@@ -381,15 +461,15 @@
         <w:spacing w:line="276" w:lineRule="auto"/>
         <w:jc w:val="both"/>
         <w:rPr>
-          <w:rFonts w:ascii="Calibri" w:eastAsia="Calibri" w:hAnsi="Calibri" w:cs="Calibri"/>
-          <w:color w:val="000000" w:themeColor="text1"/>
-          <w:sz w:val="22"/>
-          <w:szCs w:val="22"/>
-        </w:rPr>
-      </w:pPr>
-      <w:r>
-        <w:rPr>
-          <w:rFonts w:ascii="Calibri" w:eastAsia="Calibri" w:hAnsi="Calibri" w:cs="Calibri"/>
+          <w:rFonts w:eastAsia="Calibri"/>
+          <w:color w:val="000000" w:themeColor="text1"/>
+          <w:sz w:val="22"/>
+          <w:szCs w:val="22"/>
+        </w:rPr>
+      </w:pPr>
+      <w:r>
+        <w:rPr>
+          <w:rFonts w:eastAsia="Calibri"/>
           <w:b/>
           <w:bCs/>
           <w:color w:val="000000" w:themeColor="text1"/>
@@ -400,7 +480,7 @@
       </w:r>
       <w:r>
         <w:rPr>
-          <w:rFonts w:ascii="Calibri" w:eastAsia="Calibri" w:hAnsi="Calibri" w:cs="Calibri"/>
+          <w:rFonts w:eastAsia="Calibri"/>
           <w:color w:val="000000" w:themeColor="text1"/>
           <w:sz w:val="22"/>
           <w:szCs w:val="22"/>
@@ -409,7 +489,7 @@
       </w:r>
       <w:r>
         <w:rPr>
-          <w:rFonts w:ascii="Calibri" w:eastAsia="Calibri" w:hAnsi="Calibri" w:cs="Calibri"/>
+          <w:rFonts w:eastAsia="Calibri"/>
           <w:b/>
           <w:bCs/>
           <w:color w:val="000000" w:themeColor="text1"/>
@@ -420,13 +500,24 @@
       </w:r>
       <w:r>
         <w:rPr>
-          <w:rFonts w:ascii="Calibri" w:eastAsia="Calibri" w:hAnsi="Calibri" w:cs="Calibri"/>
-          <w:color w:val="000000" w:themeColor="text1"/>
-          <w:sz w:val="22"/>
-          <w:szCs w:val="22"/>
-        </w:rPr>
-        <w:t xml:space="preserve"> REST, SOAP, Web API, WCF, Microservice, GraphQL</w:t>
-      </w:r>
+          <w:rFonts w:eastAsia="Calibri"/>
+          <w:color w:val="000000" w:themeColor="text1"/>
+          <w:sz w:val="22"/>
+          <w:szCs w:val="22"/>
+        </w:rPr>
+        <w:t xml:space="preserve"> REST, SOAP, Web API, WCF, Microservice, </w:t>
+      </w:r>
+      <w:proofErr w:type="spellStart"/>
+      <w:r>
+        <w:rPr>
+          <w:rFonts w:eastAsia="Calibri"/>
+          <w:color w:val="000000" w:themeColor="text1"/>
+          <w:sz w:val="22"/>
+          <w:szCs w:val="22"/>
+        </w:rPr>
+        <w:t>GraphQL</w:t>
+      </w:r>
+      <w:proofErr w:type="spellEnd"/>
     </w:p>
     <w:p>
       <w:pPr>
@@ -438,15 +529,15 @@
         <w:spacing w:line="276" w:lineRule="auto"/>
         <w:jc w:val="both"/>
         <w:rPr>
-          <w:rFonts w:ascii="Calibri" w:eastAsia="Calibri" w:hAnsi="Calibri" w:cs="Calibri"/>
-          <w:color w:val="000000" w:themeColor="text1"/>
-          <w:sz w:val="22"/>
-          <w:szCs w:val="22"/>
-        </w:rPr>
-      </w:pPr>
-      <w:r>
-        <w:rPr>
-          <w:rFonts w:ascii="Calibri" w:eastAsia="Calibri" w:hAnsi="Calibri" w:cs="Calibri"/>
+          <w:rFonts w:eastAsia="Calibri"/>
+          <w:color w:val="000000" w:themeColor="text1"/>
+          <w:sz w:val="22"/>
+          <w:szCs w:val="22"/>
+        </w:rPr>
+      </w:pPr>
+      <w:r>
+        <w:rPr>
+          <w:rFonts w:eastAsia="Calibri"/>
           <w:b/>
           <w:bCs/>
           <w:color w:val="000000" w:themeColor="text1"/>
@@ -457,12 +548,52 @@
       </w:r>
       <w:r>
         <w:rPr>
-          <w:rFonts w:ascii="Calibri" w:eastAsia="Calibri" w:hAnsi="Calibri" w:cs="Calibri"/>
-          <w:color w:val="000000" w:themeColor="text1"/>
-          <w:sz w:val="22"/>
-          <w:szCs w:val="22"/>
-        </w:rPr>
-        <w:t xml:space="preserve"> Jest, Cypress, Pytest, Enzyme, Mocha, Unittest, Playwright, Selenium</w:t>
+          <w:rFonts w:eastAsia="Calibri"/>
+          <w:color w:val="000000" w:themeColor="text1"/>
+          <w:sz w:val="22"/>
+          <w:szCs w:val="22"/>
+        </w:rPr>
+        <w:t xml:space="preserve"> Jest, Cypress, </w:t>
+      </w:r>
+      <w:proofErr w:type="spellStart"/>
+      <w:r>
+        <w:rPr>
+          <w:rFonts w:eastAsia="Calibri"/>
+          <w:color w:val="000000" w:themeColor="text1"/>
+          <w:sz w:val="22"/>
+          <w:szCs w:val="22"/>
+        </w:rPr>
+        <w:t>Pytest</w:t>
+      </w:r>
+      <w:proofErr w:type="spellEnd"/>
+      <w:r>
+        <w:rPr>
+          <w:rFonts w:eastAsia="Calibri"/>
+          <w:color w:val="000000" w:themeColor="text1"/>
+          <w:sz w:val="22"/>
+          <w:szCs w:val="22"/>
+        </w:rPr>
+        <w:t xml:space="preserve">, Enzyme, Mocha, </w:t>
+      </w:r>
+      <w:proofErr w:type="spellStart"/>
+      <w:r>
+        <w:rPr>
+          <w:rFonts w:eastAsia="Calibri"/>
+          <w:color w:val="000000" w:themeColor="text1"/>
+          <w:sz w:val="22"/>
+          <w:szCs w:val="22"/>
+        </w:rPr>
+        <w:t>Unittest</w:t>
+      </w:r>
+      <w:proofErr w:type="spellEnd"/>
+      <w:r>
+        <w:rPr>
+          <w:rFonts w:eastAsia="Calibri"/>
+          <w:color w:val="000000" w:themeColor="text1"/>
+          <w:sz w:val="22"/>
+          <w:szCs w:val="22"/>
+        </w:rPr>
+        <w:t>, Playwright, Selenium</w:t>
       </w:r>
     </w:p>
     <w:p>
@@ -477,7 +608,7 @@
       </w:pPr>
       <w:r>
         <w:rPr>
-          <w:rFonts w:ascii="Calibri" w:eastAsia="Calibri" w:hAnsi="Calibri" w:cs="Calibri"/>
+          <w:rFonts w:eastAsia="Calibri"/>
           <w:b/>
           <w:bCs/>
           <w:color w:val="000000" w:themeColor="text1"/>
@@ -488,7 +619,7 @@
       </w:r>
       <w:r>
         <w:rPr>
-          <w:rFonts w:ascii="Calibri" w:eastAsia="Calibri" w:hAnsi="Calibri" w:cs="Calibri"/>
+          <w:rFonts w:eastAsia="Calibri"/>
           <w:color w:val="000000" w:themeColor="text1"/>
           <w:sz w:val="22"/>
           <w:szCs w:val="22"/>
@@ -506,15 +637,15 @@
         <w:spacing w:line="276" w:lineRule="auto"/>
         <w:jc w:val="both"/>
         <w:rPr>
-          <w:rFonts w:ascii="Calibri" w:eastAsia="Calibri" w:hAnsi="Calibri" w:cs="Calibri"/>
-          <w:color w:val="000000" w:themeColor="text1"/>
-          <w:sz w:val="22"/>
-          <w:szCs w:val="22"/>
-        </w:rPr>
-      </w:pPr>
-      <w:r>
-        <w:rPr>
-          <w:rFonts w:ascii="Calibri" w:eastAsia="Calibri" w:hAnsi="Calibri" w:cs="Calibri"/>
+          <w:rFonts w:eastAsia="Calibri"/>
+          <w:color w:val="000000" w:themeColor="text1"/>
+          <w:sz w:val="22"/>
+          <w:szCs w:val="22"/>
+        </w:rPr>
+      </w:pPr>
+      <w:r>
+        <w:rPr>
+          <w:rFonts w:eastAsia="Calibri"/>
           <w:b/>
           <w:bCs/>
           <w:color w:val="000000" w:themeColor="text1"/>
@@ -525,13 +656,24 @@
       </w:r>
       <w:r>
         <w:rPr>
-          <w:rFonts w:ascii="Calibri" w:eastAsia="Calibri" w:hAnsi="Calibri" w:cs="Calibri"/>
-          <w:color w:val="000000" w:themeColor="text1"/>
-          <w:sz w:val="22"/>
-          <w:szCs w:val="22"/>
-        </w:rPr>
-        <w:t xml:space="preserve"> MySQL, PostgreSQL, MongoDB, Cassandra, Oracle, Redis, CouchDB, RabbitMQ, ElasticSearch</w:t>
-      </w:r>
+          <w:rFonts w:eastAsia="Calibri"/>
+          <w:color w:val="000000" w:themeColor="text1"/>
+          <w:sz w:val="22"/>
+          <w:szCs w:val="22"/>
+        </w:rPr>
+        <w:t xml:space="preserve"> MySQL, PostgreSQL, MongoDB, Cassandra, Oracle, Redis, CouchDB, RabbitMQ, </w:t>
+      </w:r>
+      <w:proofErr w:type="spellStart"/>
+      <w:r>
+        <w:rPr>
+          <w:rFonts w:eastAsia="Calibri"/>
+          <w:color w:val="000000" w:themeColor="text1"/>
+          <w:sz w:val="22"/>
+          <w:szCs w:val="22"/>
+        </w:rPr>
+        <w:t>ElasticSearch</w:t>
+      </w:r>
+      <w:proofErr w:type="spellEnd"/>
     </w:p>
     <w:p>
       <w:pPr>
@@ -543,15 +685,15 @@
         <w:spacing w:line="276" w:lineRule="auto"/>
         <w:jc w:val="both"/>
         <w:rPr>
-          <w:rFonts w:ascii="Calibri" w:eastAsia="Calibri" w:hAnsi="Calibri" w:cs="Calibri"/>
-          <w:color w:val="000000" w:themeColor="text1"/>
-          <w:sz w:val="22"/>
-          <w:szCs w:val="22"/>
-        </w:rPr>
-      </w:pPr>
-      <w:r>
-        <w:rPr>
-          <w:rFonts w:ascii="Calibri" w:eastAsia="Calibri" w:hAnsi="Calibri" w:cs="Calibri"/>
+          <w:rFonts w:eastAsia="Calibri"/>
+          <w:color w:val="000000" w:themeColor="text1"/>
+          <w:sz w:val="22"/>
+          <w:szCs w:val="22"/>
+        </w:rPr>
+      </w:pPr>
+      <w:r>
+        <w:rPr>
+          <w:rFonts w:eastAsia="Calibri"/>
           <w:b/>
           <w:bCs/>
           <w:color w:val="000000" w:themeColor="text1"/>
@@ -562,12 +704,292 @@
       </w:r>
       <w:r>
         <w:rPr>
-          <w:rFonts w:ascii="Calibri" w:eastAsia="Calibri" w:hAnsi="Calibri" w:cs="Calibri"/>
-          <w:color w:val="000000" w:themeColor="text1"/>
-          <w:sz w:val="22"/>
-          <w:szCs w:val="22"/>
-        </w:rPr>
-        <w:t xml:space="preserve"> Power BI, Hadoop, Snowflake, New Relic, Redshift, Ansible, Terraform, WebRTC, WebSocket, Docker, GA, GTM, Llama, Cohere, SEO, WCAG 2.0, MeiliSearch, AEM, HubSpot, Scrum, Kubernetes, Jira, CausalX, WANDB, Postman, Swagger, LangChain, SupplyChain, AutoGen, MVC, MVVM, SDLC, Jenkins, CircleCI, GitlabCI, Vercel, JSON, YAML, PyTorch, Datadog, RPC, OpenAI, NPM, Yarn, PNPM, Webpack, SOAP, Artificial Intelligence, Machine Learning, NLP, TensorFlow, PyTorch, Keras, OpenAI, Data Modeling, SciKit-Learn, Numpy, Pandas, Matplotlib, PySpark, JWT, OAUTH, CORS</w:t>
+          <w:rFonts w:eastAsia="Calibri"/>
+          <w:color w:val="000000" w:themeColor="text1"/>
+          <w:sz w:val="22"/>
+          <w:szCs w:val="22"/>
+        </w:rPr>
+        <w:t xml:space="preserve"> Power BI, Hadoop, Snowflake, New Relic, Redshift, Ansible, Terraform, WebRTC, WebSocket, Docker, GA, GTM, Llama, Cohere, SEO, WCAG 2.0, </w:t>
+      </w:r>
+      <w:proofErr w:type="spellStart"/>
+      <w:r>
+        <w:rPr>
+          <w:rFonts w:eastAsia="Calibri"/>
+          <w:color w:val="000000" w:themeColor="text1"/>
+          <w:sz w:val="22"/>
+          <w:szCs w:val="22"/>
+        </w:rPr>
+        <w:t>MeiliSearch</w:t>
+      </w:r>
+      <w:proofErr w:type="spellEnd"/>
+      <w:r>
+        <w:rPr>
+          <w:rFonts w:eastAsia="Calibri"/>
+          <w:color w:val="000000" w:themeColor="text1"/>
+          <w:sz w:val="22"/>
+          <w:szCs w:val="22"/>
+        </w:rPr>
+        <w:t xml:space="preserve">, AEM, HubSpot, Scrum, Kubernetes, Jira, </w:t>
+      </w:r>
+      <w:proofErr w:type="spellStart"/>
+      <w:r>
+        <w:rPr>
+          <w:rFonts w:eastAsia="Calibri"/>
+          <w:color w:val="000000" w:themeColor="text1"/>
+          <w:sz w:val="22"/>
+          <w:szCs w:val="22"/>
+        </w:rPr>
+        <w:t>CausalX</w:t>
+      </w:r>
+      <w:proofErr w:type="spellEnd"/>
+      <w:r>
+        <w:rPr>
+          <w:rFonts w:eastAsia="Calibri"/>
+          <w:color w:val="000000" w:themeColor="text1"/>
+          <w:sz w:val="22"/>
+          <w:szCs w:val="22"/>
+        </w:rPr>
+        <w:t xml:space="preserve">, WANDB, Postman, Swagger, </w:t>
+      </w:r>
+      <w:proofErr w:type="spellStart"/>
+      <w:r>
+        <w:rPr>
+          <w:rFonts w:eastAsia="Calibri"/>
+          <w:color w:val="000000" w:themeColor="text1"/>
+          <w:sz w:val="22"/>
+          <w:szCs w:val="22"/>
+        </w:rPr>
+        <w:t>LangChain</w:t>
+      </w:r>
+      <w:proofErr w:type="spellEnd"/>
+      <w:r>
+        <w:rPr>
+          <w:rFonts w:eastAsia="Calibri"/>
+          <w:color w:val="000000" w:themeColor="text1"/>
+          <w:sz w:val="22"/>
+          <w:szCs w:val="22"/>
+        </w:rPr>
+        <w:t xml:space="preserve">, </w:t>
+      </w:r>
+      <w:proofErr w:type="spellStart"/>
+      <w:r>
+        <w:rPr>
+          <w:rFonts w:eastAsia="Calibri"/>
+          <w:color w:val="000000" w:themeColor="text1"/>
+          <w:sz w:val="22"/>
+          <w:szCs w:val="22"/>
+        </w:rPr>
+        <w:t>SupplyChain</w:t>
+      </w:r>
+      <w:proofErr w:type="spellEnd"/>
+      <w:r>
+        <w:rPr>
+          <w:rFonts w:eastAsia="Calibri"/>
+          <w:color w:val="000000" w:themeColor="text1"/>
+          <w:sz w:val="22"/>
+          <w:szCs w:val="22"/>
+        </w:rPr>
+        <w:t xml:space="preserve">, </w:t>
+      </w:r>
+      <w:proofErr w:type="spellStart"/>
+      <w:r>
+        <w:rPr>
+          <w:rFonts w:eastAsia="Calibri"/>
+          <w:color w:val="000000" w:themeColor="text1"/>
+          <w:sz w:val="22"/>
+          <w:szCs w:val="22"/>
+        </w:rPr>
+        <w:t>AutoGen</w:t>
+      </w:r>
+      <w:proofErr w:type="spellEnd"/>
+      <w:r>
+        <w:rPr>
+          <w:rFonts w:eastAsia="Calibri"/>
+          <w:color w:val="000000" w:themeColor="text1"/>
+          <w:sz w:val="22"/>
+          <w:szCs w:val="22"/>
+        </w:rPr>
+        <w:t xml:space="preserve">, MVC, MVVM, SDLC, Jenkins, </w:t>
+      </w:r>
+      <w:proofErr w:type="spellStart"/>
+      <w:r>
+        <w:rPr>
+          <w:rFonts w:eastAsia="Calibri"/>
+          <w:color w:val="000000" w:themeColor="text1"/>
+          <w:sz w:val="22"/>
+          <w:szCs w:val="22"/>
+        </w:rPr>
+        <w:t>CircleCI</w:t>
+      </w:r>
+      <w:proofErr w:type="spellEnd"/>
+      <w:r>
+        <w:rPr>
+          <w:rFonts w:eastAsia="Calibri"/>
+          <w:color w:val="000000" w:themeColor="text1"/>
+          <w:sz w:val="22"/>
+          <w:szCs w:val="22"/>
+        </w:rPr>
+        <w:t xml:space="preserve">, </w:t>
+      </w:r>
+      <w:proofErr w:type="spellStart"/>
+      <w:r>
+        <w:rPr>
+          <w:rFonts w:eastAsia="Calibri"/>
+          <w:color w:val="000000" w:themeColor="text1"/>
+          <w:sz w:val="22"/>
+          <w:szCs w:val="22"/>
+        </w:rPr>
+        <w:t>GitlabCI</w:t>
+      </w:r>
+      <w:proofErr w:type="spellEnd"/>
+      <w:r>
+        <w:rPr>
+          <w:rFonts w:eastAsia="Calibri"/>
+          <w:color w:val="000000" w:themeColor="text1"/>
+          <w:sz w:val="22"/>
+          <w:szCs w:val="22"/>
+        </w:rPr>
+        <w:t xml:space="preserve">, </w:t>
+      </w:r>
+      <w:proofErr w:type="spellStart"/>
+      <w:r>
+        <w:rPr>
+          <w:rFonts w:eastAsia="Calibri"/>
+          <w:color w:val="000000" w:themeColor="text1"/>
+          <w:sz w:val="22"/>
+          <w:szCs w:val="22"/>
+        </w:rPr>
+        <w:t>Vercel</w:t>
+      </w:r>
+      <w:proofErr w:type="spellEnd"/>
+      <w:r>
+        <w:rPr>
+          <w:rFonts w:eastAsia="Calibri"/>
+          <w:color w:val="000000" w:themeColor="text1"/>
+          <w:sz w:val="22"/>
+          <w:szCs w:val="22"/>
+        </w:rPr>
+        <w:t xml:space="preserve">, JSON, YAML, </w:t>
+      </w:r>
+      <w:proofErr w:type="spellStart"/>
+      <w:r>
+        <w:rPr>
+          <w:rFonts w:eastAsia="Calibri"/>
+          <w:color w:val="000000" w:themeColor="text1"/>
+          <w:sz w:val="22"/>
+          <w:szCs w:val="22"/>
+        </w:rPr>
+        <w:t>PyTorch</w:t>
+      </w:r>
+      <w:proofErr w:type="spellEnd"/>
+      <w:r>
+        <w:rPr>
+          <w:rFonts w:eastAsia="Calibri"/>
+          <w:color w:val="000000" w:themeColor="text1"/>
+          <w:sz w:val="22"/>
+          <w:szCs w:val="22"/>
+        </w:rPr>
+        <w:t xml:space="preserve">, Datadog, RPC, OpenAI, NPM, Yarn, PNPM, Webpack, SOAP, Artificial Intelligence, Machine Learning, NLP, TensorFlow, </w:t>
+      </w:r>
+      <w:proofErr w:type="spellStart"/>
+      <w:r>
+        <w:rPr>
+          <w:rFonts w:eastAsia="Calibri"/>
+          <w:color w:val="000000" w:themeColor="text1"/>
+          <w:sz w:val="22"/>
+          <w:szCs w:val="22"/>
+        </w:rPr>
+        <w:t>PyTorch</w:t>
+      </w:r>
+      <w:proofErr w:type="spellEnd"/>
+      <w:r>
+        <w:rPr>
+          <w:rFonts w:eastAsia="Calibri"/>
+          <w:color w:val="000000" w:themeColor="text1"/>
+          <w:sz w:val="22"/>
+          <w:szCs w:val="22"/>
+        </w:rPr>
+        <w:t xml:space="preserve">, </w:t>
+      </w:r>
+      <w:proofErr w:type="spellStart"/>
+      <w:r>
+        <w:rPr>
+          <w:rFonts w:eastAsia="Calibri"/>
+          <w:color w:val="000000" w:themeColor="text1"/>
+          <w:sz w:val="22"/>
+          <w:szCs w:val="22"/>
+        </w:rPr>
+        <w:t>Keras</w:t>
+      </w:r>
+      <w:proofErr w:type="spellEnd"/>
+      <w:r>
+        <w:rPr>
+          <w:rFonts w:eastAsia="Calibri"/>
+          <w:color w:val="000000" w:themeColor="text1"/>
+          <w:sz w:val="22"/>
+          <w:szCs w:val="22"/>
+        </w:rPr>
+        <w:t xml:space="preserve">, OpenAI, Data Modeling, </w:t>
+      </w:r>
+      <w:proofErr w:type="spellStart"/>
+      <w:r>
+        <w:rPr>
+          <w:rFonts w:eastAsia="Calibri"/>
+          <w:color w:val="000000" w:themeColor="text1"/>
+          <w:sz w:val="22"/>
+          <w:szCs w:val="22"/>
+        </w:rPr>
+        <w:t>SciKit</w:t>
+      </w:r>
+      <w:proofErr w:type="spellEnd"/>
+      <w:r>
+        <w:rPr>
+          <w:rFonts w:eastAsia="Calibri"/>
+          <w:color w:val="000000" w:themeColor="text1"/>
+          <w:sz w:val="22"/>
+          <w:szCs w:val="22"/>
+        </w:rPr>
+        <w:t xml:space="preserve">-Learn, </w:t>
+      </w:r>
+      <w:proofErr w:type="spellStart"/>
+      <w:r>
+        <w:rPr>
+          <w:rFonts w:eastAsia="Calibri"/>
+          <w:color w:val="000000" w:themeColor="text1"/>
+          <w:sz w:val="22"/>
+          <w:szCs w:val="22"/>
+        </w:rPr>
+        <w:t>Numpy</w:t>
+      </w:r>
+      <w:proofErr w:type="spellEnd"/>
+      <w:r>
+        <w:rPr>
+          <w:rFonts w:eastAsia="Calibri"/>
+          <w:color w:val="000000" w:themeColor="text1"/>
+          <w:sz w:val="22"/>
+          <w:szCs w:val="22"/>
+        </w:rPr>
+        <w:t xml:space="preserve">, Pandas, Matplotlib, </w:t>
+      </w:r>
+      <w:proofErr w:type="spellStart"/>
+      <w:r>
+        <w:rPr>
+          <w:rFonts w:eastAsia="Calibri"/>
+          <w:color w:val="000000" w:themeColor="text1"/>
+          <w:sz w:val="22"/>
+          <w:szCs w:val="22"/>
+        </w:rPr>
+        <w:t>PySpark</w:t>
+      </w:r>
+      <w:proofErr w:type="spellEnd"/>
+      <w:r>
+        <w:rPr>
+          <w:rFonts w:eastAsia="Calibri"/>
+          <w:color w:val="000000" w:themeColor="text1"/>
+          <w:sz w:val="22"/>
+          <w:szCs w:val="22"/>
+        </w:rPr>
+        <w:t>, JWT, OAUTH, CORS</w:t>
       </w:r>
     </w:p>
     <w:p>
@@ -576,7 +998,7 @@
         <w:spacing w:line="276" w:lineRule="auto"/>
         <w:jc w:val="both"/>
         <w:rPr>
-          <w:rFonts w:ascii="Calibri" w:eastAsia="Calibri" w:hAnsi="Calibri" w:cs="Calibri"/>
+          <w:rFonts w:eastAsia="Calibri"/>
           <w:color w:val="000000" w:themeColor="text1"/>
           <w:sz w:val="22"/>
           <w:szCs w:val="22"/>
@@ -590,14 +1012,14 @@
         </w:pBdr>
         <w:jc w:val="center"/>
         <w:rPr>
-          <w:rFonts w:asciiTheme="majorHAnsi" w:eastAsia="Spectral" w:hAnsiTheme="majorHAnsi" w:cstheme="majorHAnsi"/>
+          <w:rFonts w:eastAsia="Spectral"/>
           <w:sz w:val="40"/>
           <w:szCs w:val="40"/>
         </w:rPr>
       </w:pPr>
       <w:r>
         <w:rPr>
-          <w:rFonts w:asciiTheme="majorHAnsi" w:eastAsia="Spectral" w:hAnsiTheme="majorHAnsi" w:cstheme="majorHAnsi"/>
+          <w:rFonts w:eastAsia="Spectral"/>
           <w:b/>
           <w:smallCaps/>
           <w:sz w:val="40"/>
@@ -607,7 +1029,7 @@
       </w:r>
       <w:r>
         <w:rPr>
-          <w:rFonts w:asciiTheme="majorHAnsi" w:eastAsia="Spectral" w:hAnsiTheme="majorHAnsi" w:cstheme="majorHAnsi"/>
+          <w:rFonts w:eastAsia="Spectral"/>
           <w:b/>
           <w:smallCaps/>
           <w:sz w:val="40"/>
@@ -620,7 +1042,7 @@
       <w:pPr>
         <w:jc w:val="both"/>
         <w:rPr>
-          <w:rFonts w:asciiTheme="majorHAnsi" w:eastAsia="Spectral" w:hAnsiTheme="majorHAnsi" w:cstheme="majorHAnsi"/>
+          <w:rFonts w:eastAsia="Spectral"/>
           <w:sz w:val="8"/>
           <w:szCs w:val="8"/>
         </w:rPr>
@@ -630,7 +1052,7 @@
       <w:pPr>
         <w:jc w:val="both"/>
         <w:rPr>
-          <w:rFonts w:asciiTheme="majorHAnsi" w:eastAsia="Spectral" w:hAnsiTheme="majorHAnsi" w:cstheme="majorHAnsi"/>
+          <w:rFonts w:eastAsia="Spectral"/>
           <w:sz w:val="8"/>
           <w:szCs w:val="8"/>
         </w:rPr>
@@ -644,13 +1066,13 @@
         </w:tabs>
         <w:jc w:val="both"/>
         <w:rPr>
-          <w:rFonts w:asciiTheme="majorHAnsi" w:eastAsia="Spectral" w:hAnsiTheme="majorHAnsi" w:cstheme="majorHAnsi"/>
-          <w:bCs/>
-        </w:rPr>
-      </w:pPr>
-      <w:r>
-        <w:rPr>
-          <w:rFonts w:asciiTheme="majorHAnsi" w:eastAsia="Spectral" w:hAnsiTheme="majorHAnsi" w:cstheme="majorHAnsi"/>
+          <w:rFonts w:eastAsia="Spectral"/>
+          <w:bCs/>
+        </w:rPr>
+      </w:pPr>
+      <w:r>
+        <w:rPr>
+          <w:rFonts w:eastAsia="Spectral"/>
           <w:smallCaps/>
           <w:color w:val="00B050"/>
           <w:sz w:val="36"/>
@@ -660,7 +1082,7 @@
       </w:r>
       <w:r>
         <w:rPr>
-          <w:rFonts w:asciiTheme="majorHAnsi" w:eastAsia="Spectral" w:hAnsiTheme="majorHAnsi" w:cstheme="majorHAnsi"/>
+          <w:rFonts w:eastAsia="Spectral"/>
           <w:smallCaps/>
           <w:color w:val="00B050"/>
           <w:sz w:val="36"/>
@@ -670,7 +1092,7 @@
       </w:r>
       <w:r>
         <w:rPr>
-          <w:rFonts w:asciiTheme="majorHAnsi" w:eastAsia="Spectral" w:hAnsiTheme="majorHAnsi" w:cstheme="majorHAnsi"/>
+          <w:rFonts w:eastAsia="Spectral"/>
           <w:smallCaps/>
           <w:color w:val="00B050"/>
           <w:sz w:val="40"/>
@@ -683,14 +1105,14 @@
       </w:r>
       <w:r>
         <w:rPr>
-          <w:rFonts w:asciiTheme="majorHAnsi" w:eastAsia="Spectral" w:hAnsiTheme="majorHAnsi" w:cstheme="majorBidi"/>
+          <w:rFonts w:eastAsia="Spectral"/>
           <w:smallCaps/>
         </w:rPr>
         <w:t xml:space="preserve"> </w:t>
       </w:r>
       <w:r>
         <w:rPr>
-          <w:rFonts w:asciiTheme="majorHAnsi" w:eastAsia="Spectral" w:hAnsiTheme="majorHAnsi" w:cstheme="majorBidi"/>
+          <w:rFonts w:eastAsia="Spectral"/>
         </w:rPr>
         <w:t>Rockville, MD</w:t>
       </w:r>
@@ -702,12 +1124,12 @@
           <w:tab w:val="right" w:pos="10503"/>
         </w:tabs>
         <w:rPr>
-          <w:rFonts w:asciiTheme="majorHAnsi" w:eastAsia="Spectral" w:hAnsiTheme="majorHAnsi" w:cstheme="majorBidi"/>
-        </w:rPr>
-      </w:pPr>
-      <w:r>
-        <w:rPr>
-          <w:rFonts w:ascii="Calibri" w:eastAsia="Calibri" w:hAnsi="Calibri" w:cs="Calibri"/>
+          <w:rFonts w:eastAsia="Spectral"/>
+        </w:rPr>
+      </w:pPr>
+      <w:r>
+        <w:rPr>
+          <w:rFonts w:eastAsia="Calibri"/>
           <w:b/>
           <w:bCs/>
           <w:color w:val="000000" w:themeColor="text1"/>
@@ -719,55 +1141,66 @@
       </w:r>
       <w:r>
         <w:rPr>
-          <w:rFonts w:asciiTheme="majorHAnsi" w:eastAsia="Spectral" w:hAnsiTheme="majorHAnsi" w:cstheme="majorBidi"/>
+          <w:rFonts w:eastAsia="Spectral"/>
           <w:smallCaps/>
         </w:rPr>
         <w:t>JUN</w:t>
       </w:r>
       <w:r>
         <w:rPr>
-          <w:rFonts w:asciiTheme="majorHAnsi" w:eastAsia="Spectral" w:hAnsiTheme="majorHAnsi" w:cstheme="majorBidi"/>
+          <w:rFonts w:eastAsia="Spectral"/>
           <w:smallCaps/>
         </w:rPr>
         <w:t xml:space="preserve"> </w:t>
       </w:r>
       <w:r>
         <w:rPr>
-          <w:rFonts w:asciiTheme="majorHAnsi" w:eastAsia="Spectral" w:hAnsiTheme="majorHAnsi" w:cstheme="majorBidi"/>
+          <w:rFonts w:eastAsia="Spectral"/>
         </w:rPr>
         <w:t>202</w:t>
       </w:r>
       <w:r>
         <w:rPr>
-          <w:rFonts w:asciiTheme="majorHAnsi" w:eastAsia="Spectral" w:hAnsiTheme="majorHAnsi" w:cstheme="majorBidi"/>
+          <w:rFonts w:eastAsia="Spectral"/>
         </w:rPr>
         <w:t>2</w:t>
       </w:r>
       <w:r>
         <w:rPr>
-          <w:rFonts w:asciiTheme="majorHAnsi" w:eastAsia="Spectral" w:hAnsiTheme="majorHAnsi" w:cstheme="majorBidi"/>
+          <w:rFonts w:eastAsia="Spectral"/>
         </w:rPr>
         <w:t xml:space="preserve"> – </w:t>
       </w:r>
       <w:r>
         <w:rPr>
-          <w:rFonts w:asciiTheme="majorHAnsi" w:eastAsia="Spectral" w:hAnsiTheme="majorHAnsi" w:cstheme="majorBidi"/>
+          <w:rFonts w:eastAsia="Spectral"/>
         </w:rPr>
         <w:t>NOV 2024</w:t>
       </w:r>
     </w:p>
-    <w:p/>
-    <w:p>
-      <w:pPr>
-        <w:rPr>
-          <w:rFonts w:ascii="Calibri" w:eastAsia="Calibri" w:hAnsi="Calibri" w:cs="Calibri"/>
-          <w:color w:val="000000" w:themeColor="text1"/>
-        </w:rPr>
-      </w:pPr>
-      <w:r>
-        <w:rPr>
-          <w:rFonts w:ascii="Calibri" w:eastAsia="Calibri" w:hAnsi="Calibri" w:cs="Calibri"/>
-          <w:color w:val="000000" w:themeColor="text1"/>
+    <w:p>
+      <w:pPr>
+        <w:rPr>
+          <w:sz w:val="22"/>
+          <w:szCs w:val="22"/>
+        </w:rPr>
+      </w:pPr>
+    </w:p>
+    <w:p>
+      <w:pPr>
+        <w:rPr>
+          <w:rFonts w:eastAsia="Calibri"/>
+          <w:color w:val="000000" w:themeColor="text1"/>
+          <w:sz w:val="22"/>
+          <w:szCs w:val="22"/>
+        </w:rPr>
+      </w:pPr>
+      <w:r>
+        <w:rPr>
+          <w:rFonts w:eastAsia="Calibri"/>
+          <w:color w:val="000000" w:themeColor="text1"/>
+          <w:sz w:val="22"/>
+          <w:szCs w:val="22"/>
         </w:rPr>
         <w:t>{__Company1__}</w:t>
       </w:r>
@@ -775,7 +1208,9 @@
     <w:p>
       <w:pPr>
         <w:rPr>
-          <w:rFonts w:asciiTheme="majorHAnsi" w:eastAsia="Spectral" w:hAnsiTheme="majorHAnsi" w:cstheme="majorBidi"/>
+          <w:rFonts w:eastAsia="Spectral"/>
+          <w:sz w:val="22"/>
+          <w:szCs w:val="22"/>
         </w:rPr>
       </w:pPr>
     </w:p>
@@ -786,13 +1221,13 @@
           <w:tab w:val="right" w:pos="10503"/>
         </w:tabs>
         <w:rPr>
-          <w:rFonts w:asciiTheme="majorHAnsi" w:eastAsia="Spectral" w:hAnsiTheme="majorHAnsi" w:cstheme="majorHAnsi"/>
-          <w:bCs/>
-        </w:rPr>
-      </w:pPr>
-      <w:r>
-        <w:rPr>
-          <w:rFonts w:asciiTheme="majorHAnsi" w:eastAsia="Spectral" w:hAnsiTheme="majorHAnsi" w:cstheme="majorHAnsi"/>
+          <w:rFonts w:eastAsia="Spectral"/>
+          <w:bCs/>
+        </w:rPr>
+      </w:pPr>
+      <w:r>
+        <w:rPr>
+          <w:rFonts w:eastAsia="Spectral"/>
           <w:bCs/>
           <w:smallCaps/>
           <w:color w:val="00B050"/>
@@ -803,7 +1238,7 @@
       </w:r>
       <w:r>
         <w:rPr>
-          <w:rFonts w:asciiTheme="majorHAnsi" w:eastAsia="Spectral" w:hAnsiTheme="majorHAnsi" w:cstheme="majorHAnsi"/>
+          <w:rFonts w:eastAsia="Spectral"/>
           <w:bCs/>
           <w:smallCaps/>
         </w:rPr>
@@ -811,21 +1246,21 @@
       </w:r>
       <w:r>
         <w:rPr>
-          <w:rFonts w:asciiTheme="majorHAnsi" w:eastAsia="Spectral" w:hAnsiTheme="majorHAnsi" w:cstheme="majorHAnsi"/>
+          <w:rFonts w:eastAsia="Spectral"/>
           <w:bCs/>
         </w:rPr>
         <w:t>Washington</w:t>
       </w:r>
       <w:r>
         <w:rPr>
-          <w:rFonts w:asciiTheme="majorHAnsi" w:eastAsia="Spectral" w:hAnsiTheme="majorHAnsi" w:cstheme="majorHAnsi"/>
+          <w:rFonts w:eastAsia="Spectral"/>
           <w:bCs/>
         </w:rPr>
         <w:t xml:space="preserve">, </w:t>
       </w:r>
       <w:r>
         <w:rPr>
-          <w:rFonts w:asciiTheme="majorHAnsi" w:eastAsia="Spectral" w:hAnsiTheme="majorHAnsi" w:cstheme="majorHAnsi"/>
+          <w:rFonts w:eastAsia="Spectral"/>
           <w:bCs/>
         </w:rPr>
         <w:t>WA</w:t>
@@ -838,12 +1273,12 @@
           <w:tab w:val="right" w:pos="10503"/>
         </w:tabs>
         <w:rPr>
-          <w:rFonts w:asciiTheme="majorHAnsi" w:eastAsia="Spectral" w:hAnsiTheme="majorHAnsi" w:cstheme="majorBidi"/>
-        </w:rPr>
-      </w:pPr>
-      <w:r>
-        <w:rPr>
-          <w:rFonts w:asciiTheme="majorHAnsi" w:eastAsia="Spectral" w:hAnsiTheme="majorHAnsi" w:cstheme="majorBidi"/>
+          <w:rFonts w:eastAsia="Spectral"/>
+        </w:rPr>
+      </w:pPr>
+      <w:r>
+        <w:rPr>
+          <w:rFonts w:eastAsia="Spectral"/>
           <w:b/>
           <w:bCs/>
         </w:rPr>
@@ -854,51 +1289,51 @@
       </w:r>
       <w:r>
         <w:rPr>
-          <w:rFonts w:asciiTheme="majorHAnsi" w:eastAsia="Spectral" w:hAnsiTheme="majorHAnsi" w:cstheme="majorBidi"/>
+          <w:rFonts w:eastAsia="Spectral"/>
           <w:smallCaps/>
         </w:rPr>
         <w:t>SEP</w:t>
       </w:r>
       <w:r>
         <w:rPr>
-          <w:rFonts w:asciiTheme="majorHAnsi" w:eastAsia="Spectral" w:hAnsiTheme="majorHAnsi" w:cstheme="majorBidi"/>
+          <w:rFonts w:eastAsia="Spectral"/>
           <w:smallCaps/>
         </w:rPr>
         <w:t xml:space="preserve"> </w:t>
       </w:r>
       <w:r>
         <w:rPr>
-          <w:rFonts w:asciiTheme="majorHAnsi" w:eastAsia="Spectral" w:hAnsiTheme="majorHAnsi" w:cstheme="majorBidi"/>
+          <w:rFonts w:eastAsia="Spectral"/>
         </w:rPr>
         <w:t>201</w:t>
       </w:r>
       <w:r>
         <w:rPr>
-          <w:rFonts w:asciiTheme="majorHAnsi" w:eastAsia="Spectral" w:hAnsiTheme="majorHAnsi" w:cstheme="majorBidi"/>
+          <w:rFonts w:eastAsia="Spectral"/>
         </w:rPr>
         <w:t>9</w:t>
       </w:r>
       <w:r>
         <w:rPr>
-          <w:rFonts w:asciiTheme="majorHAnsi" w:eastAsia="Spectral" w:hAnsiTheme="majorHAnsi" w:cstheme="majorBidi"/>
+          <w:rFonts w:eastAsia="Spectral"/>
         </w:rPr>
         <w:t xml:space="preserve"> - </w:t>
       </w:r>
       <w:r>
         <w:rPr>
-          <w:rFonts w:asciiTheme="majorHAnsi" w:eastAsia="Spectral" w:hAnsiTheme="majorHAnsi" w:cstheme="majorBidi"/>
+          <w:rFonts w:eastAsia="Spectral"/>
         </w:rPr>
         <w:t>MAY</w:t>
       </w:r>
       <w:r>
         <w:rPr>
-          <w:rFonts w:asciiTheme="majorHAnsi" w:eastAsia="Spectral" w:hAnsiTheme="majorHAnsi" w:cstheme="majorBidi"/>
+          <w:rFonts w:eastAsia="Spectral"/>
         </w:rPr>
         <w:t xml:space="preserve"> 202</w:t>
       </w:r>
       <w:r>
         <w:rPr>
-          <w:rFonts w:asciiTheme="majorHAnsi" w:eastAsia="Spectral" w:hAnsiTheme="majorHAnsi" w:cstheme="majorBidi"/>
+          <w:rFonts w:eastAsia="Spectral"/>
         </w:rPr>
         <w:t>2</w:t>
       </w:r>
@@ -910,21 +1345,27 @@
           <w:tab w:val="right" w:pos="10503"/>
         </w:tabs>
         <w:rPr>
-          <w:rFonts w:asciiTheme="majorHAnsi" w:eastAsia="Spectral" w:hAnsiTheme="majorHAnsi" w:cstheme="majorBidi"/>
-        </w:rPr>
-      </w:pPr>
-    </w:p>
-    <w:p>
-      <w:pPr>
-        <w:rPr>
-          <w:rFonts w:ascii="Calibri" w:eastAsia="Calibri" w:hAnsi="Calibri" w:cs="Calibri"/>
-          <w:color w:val="000000" w:themeColor="text1"/>
-        </w:rPr>
-      </w:pPr>
-      <w:r>
-        <w:rPr>
-          <w:rFonts w:ascii="Calibri" w:eastAsia="Calibri" w:hAnsi="Calibri" w:cs="Calibri"/>
-          <w:color w:val="000000" w:themeColor="text1"/>
+          <w:rFonts w:eastAsia="Spectral"/>
+          <w:sz w:val="22"/>
+          <w:szCs w:val="22"/>
+        </w:rPr>
+      </w:pPr>
+    </w:p>
+    <w:p>
+      <w:pPr>
+        <w:rPr>
+          <w:rFonts w:eastAsia="Calibri"/>
+          <w:color w:val="000000" w:themeColor="text1"/>
+          <w:sz w:val="22"/>
+          <w:szCs w:val="22"/>
+        </w:rPr>
+      </w:pPr>
+      <w:r>
+        <w:rPr>
+          <w:rFonts w:eastAsia="Calibri"/>
+          <w:color w:val="000000" w:themeColor="text1"/>
+          <w:sz w:val="22"/>
+          <w:szCs w:val="22"/>
         </w:rPr>
         <w:t>{__Company2__}</w:t>
       </w:r>
@@ -932,7 +1373,9 @@
     <w:p>
       <w:pPr>
         <w:rPr>
-          <w:rFonts w:asciiTheme="majorHAnsi" w:eastAsia="Spectral" w:hAnsiTheme="majorHAnsi" w:cstheme="majorBidi"/>
+          <w:rFonts w:eastAsia="Spectral"/>
+          <w:sz w:val="22"/>
+          <w:szCs w:val="22"/>
         </w:rPr>
       </w:pPr>
     </w:p>
@@ -943,13 +1386,14 @@
           <w:tab w:val="right" w:pos="10503"/>
         </w:tabs>
         <w:rPr>
-          <w:rFonts w:asciiTheme="majorHAnsi" w:eastAsia="Spectral" w:hAnsiTheme="majorHAnsi" w:cstheme="majorHAnsi"/>
-          <w:bCs/>
-        </w:rPr>
-      </w:pPr>
-      <w:r>
-        <w:rPr>
-          <w:rFonts w:asciiTheme="majorHAnsi" w:eastAsia="Spectral" w:hAnsiTheme="majorHAnsi" w:cstheme="majorHAnsi"/>
+          <w:rFonts w:eastAsia="Spectral"/>
+          <w:bCs/>
+        </w:rPr>
+      </w:pPr>
+      <w:proofErr w:type="gramStart"/>
+      <w:r>
+        <w:rPr>
+          <w:rFonts w:eastAsia="Spectral"/>
           <w:smallCaps/>
           <w:color w:val="00B050"/>
           <w:sz w:val="36"/>
@@ -959,30 +1403,38 @@
       </w:r>
       <w:r>
         <w:rPr>
-          <w:rFonts w:asciiTheme="majorHAnsi" w:eastAsia="Spectral" w:hAnsiTheme="majorHAnsi" w:cstheme="majorHAnsi"/>
+          <w:rFonts w:eastAsia="Spectral"/>
           <w:bCs/>
           <w:smallCaps/>
         </w:rPr>
         <w:tab/>
+      </w:r>
+      <w:proofErr w:type="gramEnd"/>
+      <w:r>
+        <w:rPr>
+          <w:rFonts w:eastAsia="Spectral"/>
+          <w:bCs/>
+          <w:smallCaps/>
+        </w:rPr>
         <w:t xml:space="preserve"> </w:t>
       </w:r>
       <w:r>
         <w:rPr>
-          <w:rFonts w:asciiTheme="majorHAnsi" w:eastAsia="Spectral" w:hAnsiTheme="majorHAnsi" w:cstheme="majorHAnsi"/>
+          <w:rFonts w:eastAsia="Spectral"/>
           <w:bCs/>
         </w:rPr>
         <w:t>Tennessee</w:t>
       </w:r>
       <w:r>
         <w:rPr>
-          <w:rFonts w:asciiTheme="majorHAnsi" w:eastAsia="Spectral" w:hAnsiTheme="majorHAnsi" w:cstheme="majorHAnsi"/>
+          <w:rFonts w:eastAsia="Spectral"/>
           <w:bCs/>
         </w:rPr>
         <w:t xml:space="preserve">, </w:t>
       </w:r>
       <w:r>
         <w:rPr>
-          <w:rFonts w:asciiTheme="majorHAnsi" w:eastAsia="Spectral" w:hAnsiTheme="majorHAnsi" w:cstheme="majorHAnsi"/>
+          <w:rFonts w:eastAsia="Spectral"/>
           <w:bCs/>
         </w:rPr>
         <w:t>TN</w:t>
@@ -995,12 +1447,12 @@
           <w:tab w:val="right" w:pos="10503"/>
         </w:tabs>
         <w:rPr>
-          <w:rFonts w:asciiTheme="majorHAnsi" w:eastAsia="Spectral" w:hAnsiTheme="majorHAnsi" w:cstheme="majorBidi"/>
-        </w:rPr>
-      </w:pPr>
-      <w:r>
-        <w:rPr>
-          <w:rFonts w:asciiTheme="majorHAnsi" w:eastAsia="Spectral" w:hAnsiTheme="majorHAnsi" w:cstheme="majorBidi"/>
+          <w:rFonts w:eastAsia="Spectral"/>
+        </w:rPr>
+      </w:pPr>
+      <w:r>
+        <w:rPr>
+          <w:rFonts w:eastAsia="Spectral"/>
           <w:b/>
           <w:bCs/>
         </w:rPr>
@@ -1011,32 +1463,32 @@
       </w:r>
       <w:r>
         <w:rPr>
-          <w:rFonts w:asciiTheme="majorHAnsi" w:eastAsia="Spectral" w:hAnsiTheme="majorHAnsi" w:cstheme="majorBidi"/>
+          <w:rFonts w:eastAsia="Spectral"/>
           <w:smallCaps/>
         </w:rPr>
         <w:t xml:space="preserve"> MAY </w:t>
       </w:r>
       <w:r>
         <w:rPr>
-          <w:rFonts w:asciiTheme="majorHAnsi" w:eastAsia="Spectral" w:hAnsiTheme="majorHAnsi" w:cstheme="majorBidi"/>
+          <w:rFonts w:eastAsia="Spectral"/>
         </w:rPr>
         <w:t>201</w:t>
       </w:r>
       <w:r>
         <w:rPr>
-          <w:rFonts w:asciiTheme="majorHAnsi" w:eastAsia="Spectral" w:hAnsiTheme="majorHAnsi" w:cstheme="majorBidi"/>
+          <w:rFonts w:eastAsia="Spectral"/>
         </w:rPr>
         <w:t>5</w:t>
       </w:r>
       <w:r>
         <w:rPr>
-          <w:rFonts w:asciiTheme="majorHAnsi" w:eastAsia="Spectral" w:hAnsiTheme="majorHAnsi" w:cstheme="majorBidi"/>
+          <w:rFonts w:eastAsia="Spectral"/>
         </w:rPr>
         <w:t xml:space="preserve"> – JUN 201</w:t>
       </w:r>
       <w:r>
         <w:rPr>
-          <w:rFonts w:asciiTheme="majorHAnsi" w:eastAsia="Spectral" w:hAnsiTheme="majorHAnsi" w:cstheme="majorBidi"/>
+          <w:rFonts w:eastAsia="Spectral"/>
         </w:rPr>
         <w:t>9</w:t>
       </w:r>
@@ -1048,21 +1500,27 @@
           <w:tab w:val="right" w:pos="10503"/>
         </w:tabs>
         <w:rPr>
-          <w:rFonts w:asciiTheme="majorHAnsi" w:eastAsia="Spectral" w:hAnsiTheme="majorHAnsi" w:cstheme="majorBidi"/>
-        </w:rPr>
-      </w:pPr>
-    </w:p>
-    <w:p>
-      <w:pPr>
-        <w:rPr>
-          <w:rFonts w:ascii="Calibri" w:eastAsia="Calibri" w:hAnsi="Calibri" w:cs="Calibri"/>
-          <w:color w:val="000000" w:themeColor="text1"/>
-        </w:rPr>
-      </w:pPr>
-      <w:r>
-        <w:rPr>
-          <w:rFonts w:ascii="Calibri" w:eastAsia="Calibri" w:hAnsi="Calibri" w:cs="Calibri"/>
-          <w:color w:val="000000" w:themeColor="text1"/>
+          <w:rFonts w:eastAsia="Spectral"/>
+          <w:sz w:val="22"/>
+          <w:szCs w:val="22"/>
+        </w:rPr>
+      </w:pPr>
+    </w:p>
+    <w:p>
+      <w:pPr>
+        <w:rPr>
+          <w:rFonts w:eastAsia="Calibri"/>
+          <w:color w:val="000000" w:themeColor="text1"/>
+          <w:sz w:val="22"/>
+          <w:szCs w:val="22"/>
+        </w:rPr>
+      </w:pPr>
+      <w:r>
+        <w:rPr>
+          <w:rFonts w:eastAsia="Calibri"/>
+          <w:color w:val="000000" w:themeColor="text1"/>
+          <w:sz w:val="22"/>
+          <w:szCs w:val="22"/>
         </w:rPr>
         <w:t>{__Company3__}</w:t>
       </w:r>
@@ -1070,7 +1528,9 @@
     <w:p>
       <w:pPr>
         <w:rPr>
-          <w:rFonts w:asciiTheme="majorHAnsi" w:eastAsia="Spectral" w:hAnsiTheme="majorHAnsi" w:cstheme="majorBidi"/>
+          <w:rFonts w:eastAsia="Spectral"/>
+          <w:sz w:val="22"/>
+          <w:szCs w:val="22"/>
         </w:rPr>
       </w:pPr>
     </w:p>
@@ -1081,24 +1541,26 @@
           <w:tab w:val="right" w:pos="10503"/>
         </w:tabs>
         <w:rPr>
-          <w:rFonts w:asciiTheme="majorHAnsi" w:eastAsia="Spectral" w:hAnsiTheme="majorHAnsi" w:cstheme="majorHAnsi"/>
-          <w:bCs/>
-        </w:rPr>
-      </w:pPr>
-      <w:r>
-        <w:rPr>
-          <w:rFonts w:asciiTheme="majorHAnsi" w:eastAsia="Spectral" w:hAnsiTheme="majorHAnsi" w:cstheme="majorHAnsi"/>
+          <w:rFonts w:eastAsia="Spectral"/>
+          <w:bCs/>
+        </w:rPr>
+      </w:pPr>
+      <w:proofErr w:type="gramStart"/>
+      <w:r>
+        <w:rPr>
+          <w:rFonts w:eastAsia="Spectral"/>
           <w:bCs/>
           <w:smallCaps/>
           <w:color w:val="00B050"/>
           <w:sz w:val="36"/>
           <w:szCs w:val="36"/>
         </w:rPr>
+        <w:lastRenderedPageBreak/>
         <w:t>M</w:t>
       </w:r>
       <w:r>
         <w:rPr>
-          <w:rFonts w:asciiTheme="majorHAnsi" w:eastAsia="Spectral" w:hAnsiTheme="majorHAnsi" w:cstheme="majorHAnsi"/>
+          <w:rFonts w:eastAsia="Spectral"/>
           <w:bCs/>
           <w:smallCaps/>
           <w:color w:val="00B050"/>
@@ -1109,30 +1571,38 @@
       </w:r>
       <w:r>
         <w:rPr>
-          <w:rFonts w:asciiTheme="majorHAnsi" w:eastAsia="Spectral" w:hAnsiTheme="majorHAnsi" w:cstheme="majorHAnsi"/>
+          <w:rFonts w:eastAsia="Spectral"/>
           <w:bCs/>
           <w:smallCaps/>
         </w:rPr>
         <w:tab/>
+      </w:r>
+      <w:proofErr w:type="gramEnd"/>
+      <w:r>
+        <w:rPr>
+          <w:rFonts w:eastAsia="Spectral"/>
+          <w:bCs/>
+          <w:smallCaps/>
+        </w:rPr>
         <w:t xml:space="preserve"> </w:t>
       </w:r>
       <w:r>
         <w:rPr>
-          <w:rFonts w:asciiTheme="majorHAnsi" w:eastAsia="Spectral" w:hAnsiTheme="majorHAnsi" w:cstheme="majorHAnsi"/>
+          <w:rFonts w:eastAsia="Spectral"/>
           <w:bCs/>
         </w:rPr>
         <w:t>Tennessee</w:t>
       </w:r>
       <w:r>
         <w:rPr>
-          <w:rFonts w:asciiTheme="majorHAnsi" w:eastAsia="Spectral" w:hAnsiTheme="majorHAnsi" w:cstheme="majorHAnsi"/>
+          <w:rFonts w:eastAsia="Spectral"/>
           <w:bCs/>
         </w:rPr>
         <w:t xml:space="preserve">, </w:t>
       </w:r>
       <w:r>
         <w:rPr>
-          <w:rFonts w:asciiTheme="majorHAnsi" w:eastAsia="Spectral" w:hAnsiTheme="majorHAnsi" w:cstheme="majorHAnsi"/>
+          <w:rFonts w:eastAsia="Spectral"/>
           <w:bCs/>
         </w:rPr>
         <w:t>TN</w:t>
@@ -1145,12 +1615,12 @@
           <w:tab w:val="right" w:pos="10503"/>
         </w:tabs>
         <w:rPr>
-          <w:rFonts w:asciiTheme="majorHAnsi" w:eastAsia="Spectral" w:hAnsiTheme="majorHAnsi" w:cstheme="majorBidi"/>
-        </w:rPr>
-      </w:pPr>
-      <w:r>
-        <w:rPr>
-          <w:rFonts w:asciiTheme="majorHAnsi" w:eastAsia="Spectral" w:hAnsiTheme="majorHAnsi" w:cstheme="majorBidi"/>
+          <w:rFonts w:eastAsia="Spectral"/>
+        </w:rPr>
+      </w:pPr>
+      <w:r>
+        <w:rPr>
+          <w:rFonts w:eastAsia="Spectral"/>
           <w:b/>
           <w:bCs/>
         </w:rPr>
@@ -1161,58 +1631,58 @@
       </w:r>
       <w:r>
         <w:rPr>
-          <w:rFonts w:asciiTheme="majorHAnsi" w:eastAsia="Spectral" w:hAnsiTheme="majorHAnsi" w:cstheme="majorBidi"/>
+          <w:rFonts w:eastAsia="Spectral"/>
           <w:smallCaps/>
         </w:rPr>
         <w:t xml:space="preserve"> </w:t>
       </w:r>
       <w:r>
         <w:rPr>
-          <w:rFonts w:asciiTheme="majorHAnsi" w:eastAsia="Spectral" w:hAnsiTheme="majorHAnsi" w:cstheme="majorBidi"/>
+          <w:rFonts w:eastAsia="Spectral"/>
           <w:smallCaps/>
         </w:rPr>
         <w:t>APR</w:t>
       </w:r>
       <w:r>
         <w:rPr>
-          <w:rFonts w:asciiTheme="majorHAnsi" w:eastAsia="Spectral" w:hAnsiTheme="majorHAnsi" w:cstheme="majorBidi"/>
+          <w:rFonts w:eastAsia="Spectral"/>
           <w:smallCaps/>
         </w:rPr>
         <w:t xml:space="preserve"> </w:t>
       </w:r>
       <w:r>
         <w:rPr>
-          <w:rFonts w:asciiTheme="majorHAnsi" w:eastAsia="Spectral" w:hAnsiTheme="majorHAnsi" w:cstheme="majorBidi"/>
+          <w:rFonts w:eastAsia="Spectral"/>
         </w:rPr>
         <w:t>201</w:t>
       </w:r>
       <w:r>
         <w:rPr>
-          <w:rFonts w:asciiTheme="majorHAnsi" w:eastAsia="Spectral" w:hAnsiTheme="majorHAnsi" w:cstheme="majorBidi"/>
+          <w:rFonts w:eastAsia="Spectral"/>
         </w:rPr>
         <w:t>2</w:t>
       </w:r>
       <w:r>
         <w:rPr>
-          <w:rFonts w:asciiTheme="majorHAnsi" w:eastAsia="Spectral" w:hAnsiTheme="majorHAnsi" w:cstheme="majorBidi"/>
+          <w:rFonts w:eastAsia="Spectral"/>
         </w:rPr>
         <w:t xml:space="preserve"> – </w:t>
       </w:r>
       <w:r>
         <w:rPr>
-          <w:rFonts w:asciiTheme="majorHAnsi" w:eastAsia="Spectral" w:hAnsiTheme="majorHAnsi" w:cstheme="majorBidi"/>
+          <w:rFonts w:eastAsia="Spectral"/>
         </w:rPr>
         <w:t>MAR</w:t>
       </w:r>
       <w:r>
         <w:rPr>
-          <w:rFonts w:asciiTheme="majorHAnsi" w:eastAsia="Spectral" w:hAnsiTheme="majorHAnsi" w:cstheme="majorBidi"/>
+          <w:rFonts w:eastAsia="Spectral"/>
         </w:rPr>
         <w:t xml:space="preserve"> 201</w:t>
       </w:r>
       <w:r>
         <w:rPr>
-          <w:rFonts w:asciiTheme="majorHAnsi" w:eastAsia="Spectral" w:hAnsiTheme="majorHAnsi" w:cstheme="majorBidi"/>
+          <w:rFonts w:eastAsia="Spectral"/>
         </w:rPr>
         <w:t>5</w:t>
       </w:r>
@@ -1224,21 +1694,27 @@
           <w:tab w:val="right" w:pos="10503"/>
         </w:tabs>
         <w:rPr>
-          <w:rFonts w:asciiTheme="majorHAnsi" w:eastAsia="Spectral" w:hAnsiTheme="majorHAnsi" w:cstheme="majorBidi"/>
-        </w:rPr>
-      </w:pPr>
-    </w:p>
-    <w:p>
-      <w:pPr>
-        <w:rPr>
-          <w:rFonts w:ascii="Calibri" w:eastAsia="Calibri" w:hAnsi="Calibri" w:cs="Calibri"/>
-          <w:color w:val="000000" w:themeColor="text1"/>
-        </w:rPr>
-      </w:pPr>
-      <w:r>
-        <w:rPr>
-          <w:rFonts w:ascii="Calibri" w:eastAsia="Calibri" w:hAnsi="Calibri" w:cs="Calibri"/>
-          <w:color w:val="000000" w:themeColor="text1"/>
+          <w:rFonts w:eastAsia="Spectral"/>
+          <w:sz w:val="22"/>
+          <w:szCs w:val="22"/>
+        </w:rPr>
+      </w:pPr>
+    </w:p>
+    <w:p>
+      <w:pPr>
+        <w:rPr>
+          <w:rFonts w:eastAsia="Calibri"/>
+          <w:color w:val="000000" w:themeColor="text1"/>
+          <w:sz w:val="22"/>
+          <w:szCs w:val="22"/>
+        </w:rPr>
+      </w:pPr>
+      <w:r>
+        <w:rPr>
+          <w:rFonts w:eastAsia="Calibri"/>
+          <w:color w:val="000000" w:themeColor="text1"/>
+          <w:sz w:val="22"/>
+          <w:szCs w:val="22"/>
         </w:rPr>
         <w:t>{__Company4__}</w:t>
       </w:r>
@@ -1246,7 +1722,9 @@
     <w:p>
       <w:pPr>
         <w:rPr>
-          <w:rFonts w:asciiTheme="majorHAnsi" w:eastAsia="Spectral" w:hAnsiTheme="majorHAnsi" w:cstheme="majorBidi"/>
+          <w:rFonts w:eastAsia="Spectral"/>
+          <w:sz w:val="22"/>
+          <w:szCs w:val="22"/>
         </w:rPr>
       </w:pPr>
     </w:p>
@@ -1257,14 +1735,14 @@
         </w:pBdr>
         <w:jc w:val="center"/>
         <w:rPr>
-          <w:rFonts w:asciiTheme="majorHAnsi" w:eastAsia="Spectral" w:hAnsiTheme="majorHAnsi" w:cstheme="majorHAnsi"/>
+          <w:rFonts w:eastAsia="Spectral"/>
           <w:sz w:val="40"/>
           <w:szCs w:val="40"/>
         </w:rPr>
       </w:pPr>
       <w:r>
         <w:rPr>
-          <w:rFonts w:asciiTheme="majorHAnsi" w:eastAsia="Spectral" w:hAnsiTheme="majorHAnsi" w:cstheme="majorHAnsi"/>
+          <w:rFonts w:eastAsia="Spectral"/>
           <w:b/>
           <w:smallCaps/>
           <w:sz w:val="40"/>
@@ -1276,7 +1754,7 @@
     <w:p>
       <w:pPr>
         <w:rPr>
-          <w:rFonts w:asciiTheme="majorHAnsi" w:eastAsia="Spectral" w:hAnsiTheme="majorHAnsi" w:cstheme="majorHAnsi"/>
+          <w:rFonts w:eastAsia="Spectral"/>
           <w:sz w:val="12"/>
           <w:szCs w:val="12"/>
         </w:rPr>
@@ -1289,14 +1767,14 @@
           <w:tab w:val="right" w:pos="10503"/>
         </w:tabs>
         <w:rPr>
-          <w:rFonts w:asciiTheme="majorHAnsi" w:eastAsia="Spectral" w:hAnsiTheme="majorHAnsi" w:cstheme="majorBidi"/>
+          <w:rFonts w:eastAsia="Spectral"/>
           <w:sz w:val="28"/>
           <w:szCs w:val="28"/>
         </w:rPr>
       </w:pPr>
       <w:r>
         <w:rPr>
-          <w:rFonts w:asciiTheme="majorHAnsi" w:eastAsia="Spectral" w:hAnsiTheme="majorHAnsi" w:cstheme="majorBidi"/>
+          <w:rFonts w:eastAsia="Spectral"/>
           <w:smallCaps/>
           <w:sz w:val="28"/>
           <w:szCs w:val="28"/>
@@ -1305,7 +1783,7 @@
       </w:r>
       <w:r>
         <w:rPr>
-          <w:rFonts w:asciiTheme="majorHAnsi" w:eastAsia="Spectral" w:hAnsiTheme="majorHAnsi" w:cstheme="majorBidi"/>
+          <w:rFonts w:eastAsia="Spectral"/>
           <w:smallCaps/>
           <w:sz w:val="28"/>
           <w:szCs w:val="28"/>
@@ -1319,17 +1797,19 @@
         </w:rPr>
         <w:tab/>
       </w:r>
-      <w:r>
-        <w:rPr>
-          <w:rFonts w:asciiTheme="majorHAnsi" w:eastAsia="Spectral" w:hAnsiTheme="majorHAnsi" w:cstheme="majorBidi"/>
+      <w:proofErr w:type="spellStart"/>
+      <w:r>
+        <w:rPr>
+          <w:rFonts w:eastAsia="Spectral"/>
           <w:sz w:val="28"/>
           <w:szCs w:val="28"/>
         </w:rPr>
         <w:t>Phoenix</w:t>
       </w:r>
-      <w:r>
-        <w:rPr>
-          <w:rFonts w:asciiTheme="majorHAnsi" w:eastAsia="Spectral" w:hAnsiTheme="majorHAnsi" w:cstheme="majorBidi"/>
+      <w:proofErr w:type="spellEnd"/>
+      <w:r>
+        <w:rPr>
+          <w:rFonts w:eastAsia="Spectral"/>
           <w:sz w:val="28"/>
           <w:szCs w:val="28"/>
         </w:rPr>
@@ -1337,7 +1817,7 @@
       </w:r>
       <w:r>
         <w:rPr>
-          <w:rFonts w:asciiTheme="majorHAnsi" w:eastAsia="Spectral" w:hAnsiTheme="majorHAnsi" w:cstheme="majorBidi"/>
+          <w:rFonts w:eastAsia="Spectral"/>
           <w:sz w:val="28"/>
           <w:szCs w:val="28"/>
         </w:rPr>
@@ -1351,7 +1831,7 @@
           <w:tab w:val="right" w:pos="10503"/>
         </w:tabs>
         <w:rPr>
-          <w:rFonts w:asciiTheme="majorHAnsi" w:eastAsia="Spectral" w:hAnsiTheme="majorHAnsi" w:cstheme="majorHAnsi"/>
+          <w:rFonts w:eastAsia="Spectral"/>
           <w:bCs/>
           <w:sz w:val="28"/>
           <w:szCs w:val="28"/>
@@ -1359,7 +1839,7 @@
       </w:pPr>
       <w:r>
         <w:rPr>
-          <w:rFonts w:asciiTheme="majorHAnsi" w:eastAsia="Spectral" w:hAnsiTheme="majorHAnsi" w:cstheme="majorHAnsi"/>
+          <w:rFonts w:eastAsia="Spectral"/>
           <w:b/>
           <w:iCs/>
           <w:sz w:val="28"/>
@@ -1369,7 +1849,7 @@
       </w:r>
       <w:r>
         <w:rPr>
-          <w:rFonts w:asciiTheme="majorHAnsi" w:eastAsia="Spectral" w:hAnsiTheme="majorHAnsi" w:cstheme="majorHAnsi"/>
+          <w:rFonts w:eastAsia="Spectral"/>
           <w:bCs/>
           <w:smallCaps/>
           <w:sz w:val="28"/>
@@ -1379,7 +1859,7 @@
       </w:r>
       <w:r>
         <w:rPr>
-          <w:rFonts w:asciiTheme="majorHAnsi" w:eastAsia="Spectral" w:hAnsiTheme="majorHAnsi" w:cstheme="majorHAnsi"/>
+          <w:rFonts w:eastAsia="Spectral"/>
           <w:bCs/>
           <w:sz w:val="28"/>
           <w:szCs w:val="28"/>
@@ -1388,7 +1868,7 @@
       </w:r>
       <w:r>
         <w:rPr>
-          <w:rFonts w:asciiTheme="majorHAnsi" w:eastAsia="Spectral" w:hAnsiTheme="majorHAnsi" w:cstheme="majorHAnsi"/>
+          <w:rFonts w:eastAsia="Spectral"/>
           <w:bCs/>
           <w:sz w:val="28"/>
           <w:szCs w:val="28"/>
@@ -1397,7 +1877,7 @@
       </w:r>
       <w:r>
         <w:rPr>
-          <w:rFonts w:asciiTheme="majorHAnsi" w:eastAsia="Spectral" w:hAnsiTheme="majorHAnsi" w:cstheme="majorHAnsi"/>
+          <w:rFonts w:eastAsia="Spectral"/>
           <w:bCs/>
           <w:sz w:val="28"/>
           <w:szCs w:val="28"/>
@@ -1406,7 +1886,7 @@
       </w:r>
       <w:r>
         <w:rPr>
-          <w:rFonts w:asciiTheme="majorHAnsi" w:eastAsia="Spectral" w:hAnsiTheme="majorHAnsi" w:cstheme="majorHAnsi"/>
+          <w:rFonts w:eastAsia="Spectral"/>
           <w:bCs/>
           <w:sz w:val="28"/>
           <w:szCs w:val="28"/>
@@ -1415,7 +1895,7 @@
       </w:r>
       <w:r>
         <w:rPr>
-          <w:rFonts w:asciiTheme="majorHAnsi" w:eastAsia="Spectral" w:hAnsiTheme="majorHAnsi" w:cstheme="majorHAnsi"/>
+          <w:rFonts w:eastAsia="Spectral"/>
           <w:bCs/>
           <w:sz w:val="28"/>
           <w:szCs w:val="28"/>
@@ -1424,7 +1904,7 @@
       </w:r>
       <w:r>
         <w:rPr>
-          <w:rFonts w:asciiTheme="majorHAnsi" w:eastAsia="Spectral" w:hAnsiTheme="majorHAnsi" w:cstheme="majorHAnsi"/>
+          <w:rFonts w:eastAsia="Spectral"/>
           <w:bCs/>
           <w:sz w:val="28"/>
           <w:szCs w:val="28"/>
@@ -1433,7 +1913,7 @@
       </w:r>
       <w:r>
         <w:rPr>
-          <w:rFonts w:asciiTheme="majorHAnsi" w:eastAsia="Spectral" w:hAnsiTheme="majorHAnsi" w:cstheme="majorHAnsi"/>
+          <w:rFonts w:eastAsia="Spectral"/>
           <w:bCs/>
           <w:sz w:val="28"/>
           <w:szCs w:val="28"/>
@@ -1445,7 +1925,7 @@
       <w:pPr>
         <w:spacing w:line="276" w:lineRule="auto"/>
         <w:rPr>
-          <w:rFonts w:asciiTheme="majorHAnsi" w:eastAsia="Spectral" w:hAnsiTheme="majorHAnsi" w:cstheme="majorHAnsi"/>
+          <w:rFonts w:eastAsia="Spectral"/>
           <w:sz w:val="22"/>
           <w:szCs w:val="22"/>
         </w:rPr>

</xml_diff>